<commit_message>
lab report - adding differences in running time based on number of words
</commit_message>
<xml_diff>
--- a/lab4/lab4_report.docx
+++ b/lab4/lab4_report.docx
@@ -740,6 +740,21 @@
       <w:pPr>
         <w:spacing w:after="240"/>
         <w:rPr>
+          <w:rFonts w:ascii="Avenir Next" w:hAnsi="Avenir Next"/>
+        </w:rPr>
+      </w:pPr>
+      <w:r>
+        <w:rPr>
+          <w:rFonts w:ascii="Avenir Next" w:hAnsi="Avenir Next"/>
+        </w:rPr>
+        <w:t>BST using same data as lab instructions:</w:t>
+      </w:r>
+    </w:p>
+    <w:p>
+      <w:pPr>
+        <w:spacing w:after="240"/>
+        <w:jc w:val="center"/>
+        <w:rPr>
           <w:rFonts w:ascii="Avenir Next Demi Bold" w:hAnsi="Avenir Next Demi Bold"/>
           <w:bCs/>
         </w:rPr>
@@ -748,8 +763,70 @@
         <w:rPr>
           <w:rFonts w:ascii="Avenir Next Demi Bold" w:hAnsi="Avenir Next Demi Bold"/>
           <w:bCs/>
+          <w:noProof/>
         </w:rPr>
-        <w:t>BST:</w:t>
+        <w:lastRenderedPageBreak/>
+        <w:drawing>
+          <wp:inline distT="0" distB="0" distL="0" distR="0" wp14:anchorId="3F1C682D" wp14:editId="633B556B">
+            <wp:extent cx="4863830" cy="3731015"/>
+            <wp:effectExtent l="0" t="0" r="0" b="0"/>
+            <wp:docPr id="2" name="Picture 2" descr="A screenshot of a cell phone&#10;&#10;Description automatically generated"/>
+            <wp:cNvGraphicFramePr>
+              <a:graphicFrameLocks xmlns:a="http://schemas.openxmlformats.org/drawingml/2006/main" noChangeAspect="1"/>
+            </wp:cNvGraphicFramePr>
+            <a:graphic xmlns:a="http://schemas.openxmlformats.org/drawingml/2006/main">
+              <a:graphicData uri="http://schemas.openxmlformats.org/drawingml/2006/picture">
+                <pic:pic xmlns:pic="http://schemas.openxmlformats.org/drawingml/2006/picture">
+                  <pic:nvPicPr>
+                    <pic:cNvPr id="2" name="screenshot.png"/>
+                    <pic:cNvPicPr/>
+                  </pic:nvPicPr>
+                  <pic:blipFill>
+                    <a:blip r:embed="rId5" cstate="print">
+                      <a:extLst>
+                        <a:ext uri="{28A0092B-C50C-407E-A947-70E740481C1C}">
+                          <a14:useLocalDpi xmlns:a14="http://schemas.microsoft.com/office/drawing/2010/main" val="0"/>
+                        </a:ext>
+                      </a:extLst>
+                    </a:blip>
+                    <a:stretch>
+                      <a:fillRect/>
+                    </a:stretch>
+                  </pic:blipFill>
+                  <pic:spPr>
+                    <a:xfrm>
+                      <a:off x="0" y="0"/>
+                      <a:ext cx="4872574" cy="3737723"/>
+                    </a:xfrm>
+                    <a:prstGeom prst="rect">
+                      <a:avLst/>
+                    </a:prstGeom>
+                  </pic:spPr>
+                </pic:pic>
+              </a:graphicData>
+            </a:graphic>
+          </wp:inline>
+        </w:drawing>
+      </w:r>
+    </w:p>
+    <w:p>
+      <w:pPr>
+        <w:spacing w:after="240"/>
+        <w:rPr>
+          <w:rFonts w:ascii="Avenir Next" w:hAnsi="Avenir Next"/>
+        </w:rPr>
+      </w:pPr>
+      <w:r>
+        <w:rPr>
+          <w:rFonts w:ascii="Avenir Next" w:hAnsi="Avenir Next"/>
+        </w:rPr>
+        <w:t>BST</w:t>
+      </w:r>
+      <w:r>
+        <w:rPr>
+          <w:rFonts w:ascii="Avenir Next" w:hAnsi="Avenir Next"/>
+        </w:rPr>
+        <w:t xml:space="preserve"> with 10,000 English words:</w:t>
       </w:r>
     </w:p>
     <w:p>
@@ -787,7 +864,7 @@
                     <pic:cNvPicPr/>
                   </pic:nvPicPr>
                   <pic:blipFill>
-                    <a:blip r:embed="rId5" cstate="print">
+                    <a:blip r:embed="rId6" cstate="print">
                       <a:extLst>
                         <a:ext uri="{28A0092B-C50C-407E-A947-70E740481C1C}">
                           <a14:useLocalDpi xmlns:a14="http://schemas.microsoft.com/office/drawing/2010/main" val="0"/>
@@ -802,6 +879,199 @@
                     <a:xfrm>
                       <a:off x="0" y="0"/>
                       <a:ext cx="3974668" cy="2789911"/>
+                    </a:xfrm>
+                    <a:prstGeom prst="rect">
+                      <a:avLst/>
+                    </a:prstGeom>
+                  </pic:spPr>
+                </pic:pic>
+              </a:graphicData>
+            </a:graphic>
+          </wp:inline>
+        </w:drawing>
+      </w:r>
+    </w:p>
+    <w:p>
+      <w:pPr>
+        <w:spacing w:after="240"/>
+        <w:rPr>
+          <w:rFonts w:ascii="Avenir Next" w:hAnsi="Avenir Next"/>
+        </w:rPr>
+      </w:pPr>
+    </w:p>
+    <w:p>
+      <w:pPr>
+        <w:spacing w:after="240"/>
+        <w:rPr>
+          <w:rFonts w:ascii="Avenir Next" w:hAnsi="Avenir Next"/>
+        </w:rPr>
+      </w:pPr>
+    </w:p>
+    <w:p>
+      <w:pPr>
+        <w:spacing w:after="240"/>
+        <w:rPr>
+          <w:rFonts w:ascii="Avenir Next" w:hAnsi="Avenir Next"/>
+        </w:rPr>
+      </w:pPr>
+    </w:p>
+    <w:p>
+      <w:pPr>
+        <w:spacing w:after="240"/>
+        <w:rPr>
+          <w:rFonts w:ascii="Avenir Next" w:hAnsi="Avenir Next"/>
+        </w:rPr>
+      </w:pPr>
+      <w:r>
+        <w:rPr>
+          <w:rFonts w:ascii="Avenir Next" w:hAnsi="Avenir Next"/>
+        </w:rPr>
+        <w:lastRenderedPageBreak/>
+        <w:t>B</w:t>
+      </w:r>
+      <w:r>
+        <w:rPr>
+          <w:rFonts w:ascii="Avenir Next" w:hAnsi="Avenir Next"/>
+        </w:rPr>
+        <w:t>-Tree</w:t>
+      </w:r>
+      <w:r>
+        <w:rPr>
+          <w:rFonts w:ascii="Avenir Next" w:hAnsi="Avenir Next"/>
+        </w:rPr>
+        <w:t xml:space="preserve"> using same data as lab instructions:</w:t>
+      </w:r>
+    </w:p>
+    <w:p>
+      <w:pPr>
+        <w:spacing w:after="240"/>
+        <w:jc w:val="center"/>
+        <w:rPr>
+          <w:rFonts w:ascii="Avenir Next Demi Bold" w:hAnsi="Avenir Next Demi Bold"/>
+          <w:bCs/>
+        </w:rPr>
+      </w:pPr>
+      <w:r>
+        <w:rPr>
+          <w:rFonts w:ascii="Avenir Next Demi Bold" w:hAnsi="Avenir Next Demi Bold"/>
+          <w:bCs/>
+          <w:noProof/>
+        </w:rPr>
+        <w:drawing>
+          <wp:inline distT="0" distB="0" distL="0" distR="0" wp14:anchorId="1C2EB3A7" wp14:editId="7BAC2494">
+            <wp:extent cx="4377446" cy="3357913"/>
+            <wp:effectExtent l="0" t="0" r="0" b="0"/>
+            <wp:docPr id="5" name="Picture 5" descr="A screenshot of a cell phone&#10;&#10;Description automatically generated"/>
+            <wp:cNvGraphicFramePr>
+              <a:graphicFrameLocks xmlns:a="http://schemas.openxmlformats.org/drawingml/2006/main" noChangeAspect="1"/>
+            </wp:cNvGraphicFramePr>
+            <a:graphic xmlns:a="http://schemas.openxmlformats.org/drawingml/2006/main">
+              <a:graphicData uri="http://schemas.openxmlformats.org/drawingml/2006/picture">
+                <pic:pic xmlns:pic="http://schemas.openxmlformats.org/drawingml/2006/picture">
+                  <pic:nvPicPr>
+                    <pic:cNvPr id="5" name="screenshot.png"/>
+                    <pic:cNvPicPr/>
+                  </pic:nvPicPr>
+                  <pic:blipFill>
+                    <a:blip r:embed="rId7" cstate="print">
+                      <a:extLst>
+                        <a:ext uri="{28A0092B-C50C-407E-A947-70E740481C1C}">
+                          <a14:useLocalDpi xmlns:a14="http://schemas.microsoft.com/office/drawing/2010/main" val="0"/>
+                        </a:ext>
+                      </a:extLst>
+                    </a:blip>
+                    <a:stretch>
+                      <a:fillRect/>
+                    </a:stretch>
+                  </pic:blipFill>
+                  <pic:spPr>
+                    <a:xfrm>
+                      <a:off x="0" y="0"/>
+                      <a:ext cx="4380297" cy="3360100"/>
+                    </a:xfrm>
+                    <a:prstGeom prst="rect">
+                      <a:avLst/>
+                    </a:prstGeom>
+                  </pic:spPr>
+                </pic:pic>
+              </a:graphicData>
+            </a:graphic>
+          </wp:inline>
+        </w:drawing>
+      </w:r>
+    </w:p>
+    <w:p>
+      <w:pPr>
+        <w:spacing w:after="240"/>
+        <w:rPr>
+          <w:rFonts w:ascii="Avenir Next" w:hAnsi="Avenir Next"/>
+        </w:rPr>
+      </w:pPr>
+      <w:r>
+        <w:rPr>
+          <w:rFonts w:ascii="Avenir Next" w:hAnsi="Avenir Next"/>
+        </w:rPr>
+        <w:t>B-Tree</w:t>
+      </w:r>
+      <w:r>
+        <w:rPr>
+          <w:rFonts w:ascii="Avenir Next" w:hAnsi="Avenir Next"/>
+        </w:rPr>
+        <w:t xml:space="preserve"> with 10000 words</w:t>
+      </w:r>
+      <w:r>
+        <w:rPr>
+          <w:rFonts w:ascii="Avenir Next" w:hAnsi="Avenir Next"/>
+        </w:rPr>
+        <w:t>:</w:t>
+      </w:r>
+    </w:p>
+    <w:p>
+      <w:pPr>
+        <w:spacing w:after="240"/>
+        <w:jc w:val="center"/>
+        <w:rPr>
+          <w:rFonts w:ascii="Avenir Next Demi Bold" w:hAnsi="Avenir Next Demi Bold"/>
+          <w:bCs/>
+        </w:rPr>
+      </w:pPr>
+      <w:r>
+        <w:rPr>
+          <w:rFonts w:ascii="Avenir Next Demi Bold" w:hAnsi="Avenir Next Demi Bold"/>
+          <w:bCs/>
+          <w:noProof/>
+        </w:rPr>
+        <w:drawing>
+          <wp:inline distT="0" distB="0" distL="0" distR="0" wp14:anchorId="6BF51C03" wp14:editId="679A8597">
+            <wp:extent cx="4961106" cy="3482315"/>
+            <wp:effectExtent l="0" t="0" r="0" b="0"/>
+            <wp:docPr id="4" name="Picture 4" descr="A screenshot of a cell phone&#10;&#10;Description automatically generated"/>
+            <wp:cNvGraphicFramePr>
+              <a:graphicFrameLocks xmlns:a="http://schemas.openxmlformats.org/drawingml/2006/main" noChangeAspect="1"/>
+            </wp:cNvGraphicFramePr>
+            <a:graphic xmlns:a="http://schemas.openxmlformats.org/drawingml/2006/main">
+              <a:graphicData uri="http://schemas.openxmlformats.org/drawingml/2006/picture">
+                <pic:pic xmlns:pic="http://schemas.openxmlformats.org/drawingml/2006/picture">
+                  <pic:nvPicPr>
+                    <pic:cNvPr id="4" name="screenshot.png"/>
+                    <pic:cNvPicPr/>
+                  </pic:nvPicPr>
+                  <pic:blipFill>
+                    <a:blip r:embed="rId8" cstate="print">
+                      <a:extLst>
+                        <a:ext uri="{28A0092B-C50C-407E-A947-70E740481C1C}">
+                          <a14:useLocalDpi xmlns:a14="http://schemas.microsoft.com/office/drawing/2010/main" val="0"/>
+                        </a:ext>
+                      </a:extLst>
+                    </a:blip>
+                    <a:stretch>
+                      <a:fillRect/>
+                    </a:stretch>
+                  </pic:blipFill>
+                  <pic:spPr>
+                    <a:xfrm>
+                      <a:off x="0" y="0"/>
+                      <a:ext cx="4974500" cy="3491717"/>
                     </a:xfrm>
                     <a:prstGeom prst="rect">
                       <a:avLst/>
@@ -837,95 +1107,14 @@
           <w:bCs/>
         </w:rPr>
         <w:lastRenderedPageBreak/>
-        <w:t>B</w:t>
+        <w:t>BST Runtimes</w:t>
       </w:r>
       <w:r>
         <w:rPr>
           <w:rFonts w:ascii="Avenir Next Demi Bold" w:hAnsi="Avenir Next Demi Bold"/>
           <w:bCs/>
         </w:rPr>
-        <w:t>-Tree</w:t>
-      </w:r>
-      <w:r>
-        <w:rPr>
-          <w:rFonts w:ascii="Avenir Next Demi Bold" w:hAnsi="Avenir Next Demi Bold"/>
-          <w:bCs/>
-        </w:rPr>
-        <w:t>:</w:t>
-      </w:r>
-    </w:p>
-    <w:p>
-      <w:pPr>
-        <w:spacing w:after="240"/>
-        <w:jc w:val="center"/>
-        <w:rPr>
-          <w:rFonts w:ascii="Avenir Next Demi Bold" w:hAnsi="Avenir Next Demi Bold"/>
-          <w:bCs/>
-        </w:rPr>
-      </w:pPr>
-      <w:r>
-        <w:rPr>
-          <w:rFonts w:ascii="Avenir Next Demi Bold" w:hAnsi="Avenir Next Demi Bold"/>
-          <w:bCs/>
-          <w:noProof/>
-        </w:rPr>
-        <w:drawing>
-          <wp:inline distT="0" distB="0" distL="0" distR="0" wp14:anchorId="6BF51C03" wp14:editId="19301F23">
-            <wp:extent cx="5260489" cy="3692459"/>
-            <wp:effectExtent l="0" t="0" r="0" b="0"/>
-            <wp:docPr id="4" name="Picture 4" descr="A screenshot of a cell phone&#10;&#10;Description automatically generated"/>
-            <wp:cNvGraphicFramePr>
-              <a:graphicFrameLocks xmlns:a="http://schemas.openxmlformats.org/drawingml/2006/main" noChangeAspect="1"/>
-            </wp:cNvGraphicFramePr>
-            <a:graphic xmlns:a="http://schemas.openxmlformats.org/drawingml/2006/main">
-              <a:graphicData uri="http://schemas.openxmlformats.org/drawingml/2006/picture">
-                <pic:pic xmlns:pic="http://schemas.openxmlformats.org/drawingml/2006/picture">
-                  <pic:nvPicPr>
-                    <pic:cNvPr id="4" name="screenshot.png"/>
-                    <pic:cNvPicPr/>
-                  </pic:nvPicPr>
-                  <pic:blipFill>
-                    <a:blip r:embed="rId6" cstate="print">
-                      <a:extLst>
-                        <a:ext uri="{28A0092B-C50C-407E-A947-70E740481C1C}">
-                          <a14:useLocalDpi xmlns:a14="http://schemas.microsoft.com/office/drawing/2010/main" val="0"/>
-                        </a:ext>
-                      </a:extLst>
-                    </a:blip>
-                    <a:stretch>
-                      <a:fillRect/>
-                    </a:stretch>
-                  </pic:blipFill>
-                  <pic:spPr>
-                    <a:xfrm>
-                      <a:off x="0" y="0"/>
-                      <a:ext cx="5269628" cy="3698874"/>
-                    </a:xfrm>
-                    <a:prstGeom prst="rect">
-                      <a:avLst/>
-                    </a:prstGeom>
-                  </pic:spPr>
-                </pic:pic>
-              </a:graphicData>
-            </a:graphic>
-          </wp:inline>
-        </w:drawing>
-      </w:r>
-    </w:p>
-    <w:p>
-      <w:pPr>
-        <w:spacing w:after="240"/>
-        <w:rPr>
-          <w:rFonts w:ascii="Avenir Next Demi Bold" w:hAnsi="Avenir Next Demi Bold"/>
-          <w:b/>
-        </w:rPr>
-      </w:pPr>
-      <w:r>
-        <w:rPr>
-          <w:rFonts w:ascii="Avenir Next Demi Bold" w:hAnsi="Avenir Next Demi Bold"/>
-          <w:b/>
-        </w:rPr>
-        <w:t>BST Runtimes</w:t>
+        <w:t xml:space="preserve"> for BST Construction</w:t>
       </w:r>
     </w:p>
     <w:tbl>
@@ -1304,21 +1493,87 @@
           <w:sz w:val="52"/>
           <w:szCs w:val="52"/>
         </w:rPr>
-        <w:lastRenderedPageBreak/>
         <w:drawing>
-          <wp:inline distT="0" distB="0" distL="0" distR="0" wp14:anchorId="3D9A4D8B" wp14:editId="639D94D3">
+          <wp:inline distT="0" distB="0" distL="0" distR="0" wp14:anchorId="3D9A4D8B" wp14:editId="02FD68D2">
             <wp:extent cx="5486400" cy="3200400"/>
             <wp:effectExtent l="0" t="0" r="12700" b="12700"/>
             <wp:docPr id="1" name="Chart 1"/>
             <wp:cNvGraphicFramePr/>
             <a:graphic xmlns:a="http://schemas.openxmlformats.org/drawingml/2006/main">
               <a:graphicData uri="http://schemas.openxmlformats.org/drawingml/2006/chart">
-                <c:chart xmlns:c="http://schemas.openxmlformats.org/drawingml/2006/chart" xmlns:r="http://schemas.openxmlformats.org/officeDocument/2006/relationships" r:id="rId7"/>
+                <c:chart xmlns:c="http://schemas.openxmlformats.org/drawingml/2006/chart" xmlns:r="http://schemas.openxmlformats.org/officeDocument/2006/relationships" r:id="rId9"/>
               </a:graphicData>
             </a:graphic>
           </wp:inline>
         </w:drawing>
       </w:r>
+    </w:p>
+    <w:p>
+      <w:pPr>
+        <w:spacing w:line="276" w:lineRule="auto"/>
+        <w:jc w:val="center"/>
+        <w:rPr>
+          <w:rFonts w:ascii="Avenir Next Demi Bold" w:hAnsi="Avenir Next Demi Bold"/>
+          <w:b/>
+          <w:sz w:val="52"/>
+          <w:szCs w:val="52"/>
+        </w:rPr>
+      </w:pPr>
+      <w:r>
+        <w:rPr>
+          <w:rFonts w:ascii="Avenir Next Demi Bold" w:hAnsi="Avenir Next Demi Bold"/>
+          <w:b/>
+          <w:noProof/>
+          <w:sz w:val="52"/>
+          <w:szCs w:val="52"/>
+        </w:rPr>
+        <w:lastRenderedPageBreak/>
+        <w:drawing>
+          <wp:inline distT="0" distB="0" distL="0" distR="0" wp14:anchorId="69812780" wp14:editId="1AD54AA5">
+            <wp:extent cx="5486400" cy="3200400"/>
+            <wp:effectExtent l="0" t="0" r="12700" b="12700"/>
+            <wp:docPr id="6" name="Chart 6"/>
+            <wp:cNvGraphicFramePr/>
+            <a:graphic xmlns:a="http://schemas.openxmlformats.org/drawingml/2006/main">
+              <a:graphicData uri="http://schemas.openxmlformats.org/drawingml/2006/chart">
+                <c:chart xmlns:c="http://schemas.openxmlformats.org/drawingml/2006/chart" xmlns:r="http://schemas.openxmlformats.org/officeDocument/2006/relationships" r:id="rId10"/>
+              </a:graphicData>
+            </a:graphic>
+          </wp:inline>
+        </w:drawing>
+      </w:r>
+    </w:p>
+    <w:p>
+      <w:pPr>
+        <w:spacing w:line="276" w:lineRule="auto"/>
+        <w:rPr>
+          <w:rFonts w:ascii="Avenir Next" w:hAnsi="Avenir Next"/>
+        </w:rPr>
+      </w:pPr>
+    </w:p>
+    <w:p>
+      <w:pPr>
+        <w:spacing w:line="276" w:lineRule="auto"/>
+        <w:rPr>
+          <w:rFonts w:ascii="Avenir Next" w:hAnsi="Avenir Next"/>
+        </w:rPr>
+      </w:pPr>
+      <w:r>
+        <w:rPr>
+          <w:rFonts w:ascii="Avenir Next" w:hAnsi="Avenir Next"/>
+        </w:rPr>
+        <w:t>In order to test the efficiencies of querying through either implementation, a different number of words was added to the similarities.txt. By looking at this table, it’s evident that as the number of words in the similarities file increases, the query processing runtime for B-Trees increases more significantly than the query processing for BSTs. As the amount of data grows, B-Trees are generally slower than BSTs. Albeit, both are very fast since their runtimes are fractions of a second, even though we are dealing with somewhat big data.</w:t>
+      </w:r>
+    </w:p>
+    <w:p>
+      <w:pPr>
+        <w:spacing w:line="276" w:lineRule="auto"/>
+        <w:rPr>
+          <w:rFonts w:ascii="Avenir Next" w:hAnsi="Avenir Next"/>
+        </w:rPr>
+      </w:pPr>
+      <w:bookmarkStart w:id="0" w:name="_GoBack"/>
+      <w:bookmarkEnd w:id="0"/>
     </w:p>
     <w:p>
       <w:pPr>
@@ -1344,6 +1599,7 @@
     <w:p>
       <w:pPr>
         <w:spacing w:after="240" w:line="276" w:lineRule="auto"/>
+        <w:ind w:firstLine="720"/>
         <w:rPr>
           <w:rFonts w:ascii="Avenir Next" w:hAnsi="Avenir Next"/>
         </w:rPr>
@@ -1352,75 +1608,42 @@
         <w:rPr>
           <w:rFonts w:ascii="Avenir Next" w:hAnsi="Avenir Next"/>
         </w:rPr>
-        <w:t xml:space="preserve">Generally, the binary search tree implementation outperformed </w:t>
+        <w:t xml:space="preserve">Generally, the binary search tree implementation outperformed the B-Tree implementation as I expected, evident from looking at the table and graphs. While the B-tree implementation generally has less nodes than the binary search tree implementation (See beginning of Experimental results for screenshots of output), the BST implementation has better efficiency when it comes to building the tree, populating it with word embeddings. Remember that, the data each node can store up to </w:t>
+      </w:r>
+      <w:proofErr w:type="spellStart"/>
+      <w:r>
+        <w:rPr>
+          <w:rFonts w:ascii="Avenir Next" w:hAnsi="Avenir Next"/>
+        </w:rPr>
+        <w:t>max_data</w:t>
+      </w:r>
+      <w:proofErr w:type="spellEnd"/>
+      <w:r>
+        <w:rPr>
+          <w:rFonts w:ascii="Avenir Next" w:hAnsi="Avenir Next"/>
+        </w:rPr>
+        <w:t xml:space="preserve"> values. As the max number of items that can be stored per node in a B-Tree increases, the runtimes begin to even out and are the same as evidenced by the table. While there is a difference between the running times for building either </w:t>
       </w:r>
       <w:r>
         <w:rPr>
           <w:rFonts w:ascii="Avenir Next" w:hAnsi="Avenir Next"/>
         </w:rPr>
-        <w:t>the B-Tree implementation as I expected</w:t>
+        <w:lastRenderedPageBreak/>
+        <w:t xml:space="preserve">tree </w:t>
       </w:r>
+      <w:proofErr w:type="gramStart"/>
       <w:r>
         <w:rPr>
           <w:rFonts w:ascii="Avenir Next" w:hAnsi="Avenir Next"/>
         </w:rPr>
-        <w:t xml:space="preserve"> as evident from looking at the graph and the table</w:t>
+        <w:t>and</w:t>
       </w:r>
+      <w:proofErr w:type="gramEnd"/>
       <w:r>
         <w:rPr>
           <w:rFonts w:ascii="Avenir Next" w:hAnsi="Avenir Next"/>
         </w:rPr>
-        <w:t>.</w:t>
-      </w:r>
-      <w:r>
-        <w:rPr>
-          <w:rFonts w:ascii="Avenir Next" w:hAnsi="Avenir Next"/>
-        </w:rPr>
-        <w:t xml:space="preserve"> </w:t>
-      </w:r>
-      <w:r>
-        <w:rPr>
-          <w:rFonts w:ascii="Avenir Next" w:hAnsi="Avenir Next"/>
-        </w:rPr>
-        <w:t xml:space="preserve"> While the B-tree implementation generally has less nodes than the binary search tree implementation</w:t>
-      </w:r>
-      <w:r>
-        <w:rPr>
-          <w:rFonts w:ascii="Avenir Next" w:hAnsi="Avenir Next"/>
-        </w:rPr>
-        <w:t xml:space="preserve"> (see beginning of Experimental Results) </w:t>
-      </w:r>
-      <w:r>
-        <w:rPr>
-          <w:rFonts w:ascii="Avenir Next" w:hAnsi="Avenir Next"/>
-        </w:rPr>
-        <w:t xml:space="preserve">because data has two stored in each of those nodes, up until the max data allowed for that node, it takes more time. </w:t>
-      </w:r>
-      <w:r>
-        <w:rPr>
-          <w:rFonts w:ascii="Avenir Next" w:hAnsi="Avenir Next"/>
-        </w:rPr>
-        <w:t xml:space="preserve">As the number of nodes in a B-tree increases, the runtimes begin to even out and are the same as evidenced by the table. </w:t>
-      </w:r>
-      <w:r>
-        <w:rPr>
-          <w:rFonts w:ascii="Avenir Next" w:hAnsi="Avenir Next"/>
-        </w:rPr>
-        <w:t>The difference</w:t>
-      </w:r>
-      <w:r>
-        <w:rPr>
-          <w:rFonts w:ascii="Avenir Next" w:hAnsi="Avenir Next"/>
-        </w:rPr>
-        <w:t xml:space="preserve"> between the runtimes,</w:t>
-      </w:r>
-      <w:bookmarkStart w:id="0" w:name="_GoBack"/>
-      <w:bookmarkEnd w:id="0"/>
-      <w:r>
-        <w:rPr>
-          <w:rFonts w:ascii="Avenir Next" w:hAnsi="Avenir Next"/>
-        </w:rPr>
-        <w:t xml:space="preserve"> is minimal, both implementations are very fast especially with the fact that we were dealing with large amount of data.</w:t>
+        <w:t xml:space="preserve"> query processing through the data for similarities, both implementations are very fast, especially when dealing with the file containing 10000 words, that’s a lot of data.</w:t>
       </w:r>
     </w:p>
     <w:p>
@@ -22104,14 +22327,7 @@
         <w:rPr>
           <w:rFonts w:ascii="Avenir Next" w:hAnsi="Avenir Next"/>
         </w:rPr>
-        <w:t xml:space="preserve">I, Bryan Ramos, certify that this project is entirely my own work. I wrote, debugged, and tested the code being presented, performed the experiments, and wrote the </w:t>
-      </w:r>
-      <w:r>
-        <w:rPr>
-          <w:rFonts w:ascii="Avenir Next" w:hAnsi="Avenir Next"/>
-        </w:rPr>
-        <w:lastRenderedPageBreak/>
-        <w:t>report. I also certify that I did not share my code or report or provided inappropriate assistance to any student in the class.</w:t>
+        <w:t>I, Bryan Ramos, certify that this project is entirely my own work. I wrote, debugged, and tested the code being presented, performed the experiments, and wrote the report. I also certify that I did not share my code or report or provided inappropriate assistance to any student in the class.</w:t>
       </w:r>
     </w:p>
     <w:p>
@@ -22255,6 +22471,7 @@
     <w:lsdException w:name="HTML Sample" w:semiHidden="1" w:unhideWhenUsed="1"/>
     <w:lsdException w:name="HTML Typewriter" w:semiHidden="1" w:unhideWhenUsed="1"/>
     <w:lsdException w:name="HTML Variable" w:semiHidden="1" w:unhideWhenUsed="1"/>
+    <w:lsdException w:name="Normal Table" w:semiHidden="1" w:unhideWhenUsed="1"/>
     <w:lsdException w:name="annotation subject" w:semiHidden="1" w:unhideWhenUsed="1"/>
     <w:lsdException w:name="No List" w:semiHidden="1" w:unhideWhenUsed="1"/>
     <w:lsdException w:name="Outline List 1" w:semiHidden="1" w:unhideWhenUsed="1"/>
@@ -22301,8 +22518,10 @@
     <w:lsdException w:name="Table Subtle 2" w:semiHidden="1" w:unhideWhenUsed="1"/>
     <w:lsdException w:name="Table Web 1" w:semiHidden="1" w:unhideWhenUsed="1"/>
     <w:lsdException w:name="Table Web 2" w:semiHidden="1" w:unhideWhenUsed="1"/>
+    <w:lsdException w:name="Table Web 3" w:semiHidden="1" w:unhideWhenUsed="1"/>
     <w:lsdException w:name="Balloon Text" w:semiHidden="1" w:unhideWhenUsed="1"/>
     <w:lsdException w:name="Table Grid" w:uiPriority="39"/>
+    <w:lsdException w:name="Table Theme" w:semiHidden="1" w:unhideWhenUsed="1"/>
     <w:lsdException w:name="Placeholder Text" w:semiHidden="1"/>
     <w:lsdException w:name="No Spacing" w:uiPriority="1" w:qFormat="1"/>
     <w:lsdException w:name="Light Shading" w:uiPriority="60"/>
@@ -22694,7 +22913,7 @@
             </a:pPr>
             <a:r>
               <a:rPr lang="en-US"/>
-              <a:t>B-Tree Computations</a:t>
+              <a:t>B-Tree Computations for 10000 word file</a:t>
             </a:r>
           </a:p>
         </c:rich>
@@ -22960,7 +23179,7 @@
                 </a:pPr>
                 <a:r>
                   <a:rPr lang="en-US"/>
-                  <a:t>Number of Nodes</a:t>
+                  <a:t>Max Number of Items in Nodes</a:t>
                 </a:r>
               </a:p>
             </c:rich>
@@ -23234,6 +23453,546 @@
 </c:chartSpace>
 </file>
 
+<file path=word/charts/chart2.xml><?xml version="1.0" encoding="utf-8"?>
+<c:chartSpace xmlns:c="http://schemas.openxmlformats.org/drawingml/2006/chart" xmlns:a="http://schemas.openxmlformats.org/drawingml/2006/main" xmlns:r="http://schemas.openxmlformats.org/officeDocument/2006/relationships" xmlns:c16r2="http://schemas.microsoft.com/office/drawing/2015/06/chart">
+  <c:date1904 val="0"/>
+  <c:lang val="en-US"/>
+  <c:roundedCorners val="0"/>
+  <mc:AlternateContent xmlns:mc="http://schemas.openxmlformats.org/markup-compatibility/2006">
+    <mc:Choice xmlns:c14="http://schemas.microsoft.com/office/drawing/2007/8/2/chart" Requires="c14">
+      <c14:style val="102"/>
+    </mc:Choice>
+    <mc:Fallback>
+      <c:style val="2"/>
+    </mc:Fallback>
+  </mc:AlternateContent>
+  <c:chart>
+    <c:title>
+      <c:tx>
+        <c:rich>
+          <a:bodyPr rot="0" spcFirstLastPara="1" vertOverflow="ellipsis" vert="horz" wrap="square" anchor="ctr" anchorCtr="1"/>
+          <a:lstStyle/>
+          <a:p>
+            <a:pPr>
+              <a:defRPr sz="1400" b="0" i="0" u="none" strike="noStrike" kern="1200" spc="0" baseline="0">
+                <a:solidFill>
+                  <a:schemeClr val="tx1">
+                    <a:lumMod val="65000"/>
+                    <a:lumOff val="35000"/>
+                  </a:schemeClr>
+                </a:solidFill>
+                <a:latin typeface="+mn-lt"/>
+                <a:ea typeface="+mn-ea"/>
+                <a:cs typeface="+mn-cs"/>
+              </a:defRPr>
+            </a:pPr>
+            <a:r>
+              <a:rPr lang="en-US"/>
+              <a:t>Tree</a:t>
+            </a:r>
+            <a:r>
+              <a:rPr lang="en-US" baseline="0"/>
+              <a:t> Query Processing Runtimes based on amount of words in similarities.txt</a:t>
+            </a:r>
+            <a:endParaRPr lang="en-US"/>
+          </a:p>
+        </c:rich>
+      </c:tx>
+      <c:overlay val="0"/>
+      <c:spPr>
+        <a:noFill/>
+        <a:ln>
+          <a:noFill/>
+        </a:ln>
+        <a:effectLst/>
+      </c:spPr>
+      <c:txPr>
+        <a:bodyPr rot="0" spcFirstLastPara="1" vertOverflow="ellipsis" vert="horz" wrap="square" anchor="ctr" anchorCtr="1"/>
+        <a:lstStyle/>
+        <a:p>
+          <a:pPr>
+            <a:defRPr sz="1400" b="0" i="0" u="none" strike="noStrike" kern="1200" spc="0" baseline="0">
+              <a:solidFill>
+                <a:schemeClr val="tx1">
+                  <a:lumMod val="65000"/>
+                  <a:lumOff val="35000"/>
+                </a:schemeClr>
+              </a:solidFill>
+              <a:latin typeface="+mn-lt"/>
+              <a:ea typeface="+mn-ea"/>
+              <a:cs typeface="+mn-cs"/>
+            </a:defRPr>
+          </a:pPr>
+          <a:endParaRPr lang="en-US"/>
+        </a:p>
+      </c:txPr>
+    </c:title>
+    <c:autoTitleDeleted val="0"/>
+    <c:plotArea>
+      <c:layout/>
+      <c:lineChart>
+        <c:grouping val="standard"/>
+        <c:varyColors val="0"/>
+        <c:ser>
+          <c:idx val="0"/>
+          <c:order val="0"/>
+          <c:tx>
+            <c:strRef>
+              <c:f>Sheet1!$B$1</c:f>
+              <c:strCache>
+                <c:ptCount val="1"/>
+                <c:pt idx="0">
+                  <c:v>BST query processing</c:v>
+                </c:pt>
+              </c:strCache>
+            </c:strRef>
+          </c:tx>
+          <c:spPr>
+            <a:ln w="28575" cap="rnd">
+              <a:solidFill>
+                <a:schemeClr val="accent1"/>
+              </a:solidFill>
+              <a:round/>
+            </a:ln>
+            <a:effectLst/>
+          </c:spPr>
+          <c:marker>
+            <c:symbol val="none"/>
+          </c:marker>
+          <c:cat>
+            <c:numRef>
+              <c:f>Sheet1!$A$2:$A$5</c:f>
+              <c:numCache>
+                <c:formatCode>General</c:formatCode>
+                <c:ptCount val="4"/>
+                <c:pt idx="0">
+                  <c:v>30</c:v>
+                </c:pt>
+                <c:pt idx="1">
+                  <c:v>100</c:v>
+                </c:pt>
+                <c:pt idx="2">
+                  <c:v>1000</c:v>
+                </c:pt>
+                <c:pt idx="3">
+                  <c:v>10000</c:v>
+                </c:pt>
+              </c:numCache>
+            </c:numRef>
+          </c:cat>
+          <c:val>
+            <c:numRef>
+              <c:f>Sheet1!$B$2:$B$5</c:f>
+              <c:numCache>
+                <c:formatCode>General</c:formatCode>
+                <c:ptCount val="4"/>
+                <c:pt idx="0">
+                  <c:v>6.5350532531738205E-4</c:v>
+                </c:pt>
+                <c:pt idx="1">
+                  <c:v>3.2997131339999999E-4</c:v>
+                </c:pt>
+                <c:pt idx="2">
+                  <c:v>5.5761337280273403E-3</c:v>
+                </c:pt>
+                <c:pt idx="3">
+                  <c:v>7.7930212020873996E-2</c:v>
+                </c:pt>
+              </c:numCache>
+            </c:numRef>
+          </c:val>
+          <c:smooth val="0"/>
+          <c:extLst>
+            <c:ext xmlns:c16="http://schemas.microsoft.com/office/drawing/2014/chart" uri="{C3380CC4-5D6E-409C-BE32-E72D297353CC}">
+              <c16:uniqueId val="{00000000-E757-C04A-BFD7-D0A763F54494}"/>
+            </c:ext>
+          </c:extLst>
+        </c:ser>
+        <c:ser>
+          <c:idx val="1"/>
+          <c:order val="1"/>
+          <c:tx>
+            <c:strRef>
+              <c:f>Sheet1!$C$1</c:f>
+              <c:strCache>
+                <c:ptCount val="1"/>
+                <c:pt idx="0">
+                  <c:v>B-Tree Query Processing</c:v>
+                </c:pt>
+              </c:strCache>
+            </c:strRef>
+          </c:tx>
+          <c:spPr>
+            <a:ln w="28575" cap="rnd">
+              <a:solidFill>
+                <a:schemeClr val="accent2"/>
+              </a:solidFill>
+              <a:round/>
+            </a:ln>
+            <a:effectLst/>
+          </c:spPr>
+          <c:marker>
+            <c:symbol val="none"/>
+          </c:marker>
+          <c:cat>
+            <c:numRef>
+              <c:f>Sheet1!$A$2:$A$5</c:f>
+              <c:numCache>
+                <c:formatCode>General</c:formatCode>
+                <c:ptCount val="4"/>
+                <c:pt idx="0">
+                  <c:v>30</c:v>
+                </c:pt>
+                <c:pt idx="1">
+                  <c:v>100</c:v>
+                </c:pt>
+                <c:pt idx="2">
+                  <c:v>1000</c:v>
+                </c:pt>
+                <c:pt idx="3">
+                  <c:v>10000</c:v>
+                </c:pt>
+              </c:numCache>
+            </c:numRef>
+          </c:cat>
+          <c:val>
+            <c:numRef>
+              <c:f>Sheet1!$C$2:$C$5</c:f>
+              <c:numCache>
+                <c:formatCode>General</c:formatCode>
+                <c:ptCount val="4"/>
+                <c:pt idx="0">
+                  <c:v>1.31821632385253E-3</c:v>
+                </c:pt>
+                <c:pt idx="1">
+                  <c:v>3.0457973480224601E-3</c:v>
+                </c:pt>
+                <c:pt idx="2">
+                  <c:v>3.2679557800292899E-2</c:v>
+                </c:pt>
+                <c:pt idx="3">
+                  <c:v>0.37210559844970698</c:v>
+                </c:pt>
+              </c:numCache>
+            </c:numRef>
+          </c:val>
+          <c:smooth val="0"/>
+          <c:extLst>
+            <c:ext xmlns:c16="http://schemas.microsoft.com/office/drawing/2014/chart" uri="{C3380CC4-5D6E-409C-BE32-E72D297353CC}">
+              <c16:uniqueId val="{00000001-E757-C04A-BFD7-D0A763F54494}"/>
+            </c:ext>
+          </c:extLst>
+        </c:ser>
+        <c:dLbls>
+          <c:showLegendKey val="0"/>
+          <c:showVal val="0"/>
+          <c:showCatName val="0"/>
+          <c:showSerName val="0"/>
+          <c:showPercent val="0"/>
+          <c:showBubbleSize val="0"/>
+        </c:dLbls>
+        <c:smooth val="0"/>
+        <c:axId val="1630693695"/>
+        <c:axId val="1626459423"/>
+      </c:lineChart>
+      <c:catAx>
+        <c:axId val="1630693695"/>
+        <c:scaling>
+          <c:orientation val="minMax"/>
+        </c:scaling>
+        <c:delete val="0"/>
+        <c:axPos val="b"/>
+        <c:title>
+          <c:tx>
+            <c:rich>
+              <a:bodyPr rot="0" spcFirstLastPara="1" vertOverflow="ellipsis" vert="horz" wrap="square" anchor="ctr" anchorCtr="1"/>
+              <a:lstStyle/>
+              <a:p>
+                <a:pPr>
+                  <a:defRPr sz="1000" b="0" i="0" u="none" strike="noStrike" kern="1200" baseline="0">
+                    <a:solidFill>
+                      <a:schemeClr val="tx1">
+                        <a:lumMod val="65000"/>
+                        <a:lumOff val="35000"/>
+                      </a:schemeClr>
+                    </a:solidFill>
+                    <a:latin typeface="+mn-lt"/>
+                    <a:ea typeface="+mn-ea"/>
+                    <a:cs typeface="+mn-cs"/>
+                  </a:defRPr>
+                </a:pPr>
+                <a:r>
+                  <a:rPr lang="en-US"/>
+                  <a:t>Number of Words in Similarities.txt</a:t>
+                </a:r>
+              </a:p>
+            </c:rich>
+          </c:tx>
+          <c:overlay val="0"/>
+          <c:spPr>
+            <a:noFill/>
+            <a:ln>
+              <a:noFill/>
+            </a:ln>
+            <a:effectLst/>
+          </c:spPr>
+          <c:txPr>
+            <a:bodyPr rot="0" spcFirstLastPara="1" vertOverflow="ellipsis" vert="horz" wrap="square" anchor="ctr" anchorCtr="1"/>
+            <a:lstStyle/>
+            <a:p>
+              <a:pPr>
+                <a:defRPr sz="1000" b="0" i="0" u="none" strike="noStrike" kern="1200" baseline="0">
+                  <a:solidFill>
+                    <a:schemeClr val="tx1">
+                      <a:lumMod val="65000"/>
+                      <a:lumOff val="35000"/>
+                    </a:schemeClr>
+                  </a:solidFill>
+                  <a:latin typeface="+mn-lt"/>
+                  <a:ea typeface="+mn-ea"/>
+                  <a:cs typeface="+mn-cs"/>
+                </a:defRPr>
+              </a:pPr>
+              <a:endParaRPr lang="en-US"/>
+            </a:p>
+          </c:txPr>
+        </c:title>
+        <c:numFmt formatCode="General" sourceLinked="1"/>
+        <c:majorTickMark val="none"/>
+        <c:minorTickMark val="none"/>
+        <c:tickLblPos val="nextTo"/>
+        <c:spPr>
+          <a:noFill/>
+          <a:ln w="9525" cap="flat" cmpd="sng" algn="ctr">
+            <a:solidFill>
+              <a:schemeClr val="tx1">
+                <a:lumMod val="15000"/>
+                <a:lumOff val="85000"/>
+              </a:schemeClr>
+            </a:solidFill>
+            <a:round/>
+          </a:ln>
+          <a:effectLst/>
+        </c:spPr>
+        <c:txPr>
+          <a:bodyPr rot="-60000000" spcFirstLastPara="1" vertOverflow="ellipsis" vert="horz" wrap="square" anchor="ctr" anchorCtr="1"/>
+          <a:lstStyle/>
+          <a:p>
+            <a:pPr>
+              <a:defRPr sz="900" b="0" i="0" u="none" strike="noStrike" kern="1200" baseline="0">
+                <a:solidFill>
+                  <a:schemeClr val="tx1">
+                    <a:lumMod val="65000"/>
+                    <a:lumOff val="35000"/>
+                  </a:schemeClr>
+                </a:solidFill>
+                <a:latin typeface="+mn-lt"/>
+                <a:ea typeface="+mn-ea"/>
+                <a:cs typeface="+mn-cs"/>
+              </a:defRPr>
+            </a:pPr>
+            <a:endParaRPr lang="en-US"/>
+          </a:p>
+        </c:txPr>
+        <c:crossAx val="1626459423"/>
+        <c:crosses val="autoZero"/>
+        <c:auto val="1"/>
+        <c:lblAlgn val="ctr"/>
+        <c:lblOffset val="100"/>
+        <c:noMultiLvlLbl val="0"/>
+      </c:catAx>
+      <c:valAx>
+        <c:axId val="1626459423"/>
+        <c:scaling>
+          <c:orientation val="minMax"/>
+        </c:scaling>
+        <c:delete val="0"/>
+        <c:axPos val="l"/>
+        <c:majorGridlines>
+          <c:spPr>
+            <a:ln w="9525" cap="flat" cmpd="sng" algn="ctr">
+              <a:solidFill>
+                <a:schemeClr val="tx1">
+                  <a:lumMod val="15000"/>
+                  <a:lumOff val="85000"/>
+                </a:schemeClr>
+              </a:solidFill>
+              <a:round/>
+            </a:ln>
+            <a:effectLst/>
+          </c:spPr>
+        </c:majorGridlines>
+        <c:title>
+          <c:tx>
+            <c:rich>
+              <a:bodyPr rot="-5400000" spcFirstLastPara="1" vertOverflow="ellipsis" vert="horz" wrap="square" anchor="ctr" anchorCtr="1"/>
+              <a:lstStyle/>
+              <a:p>
+                <a:pPr>
+                  <a:defRPr sz="1000" b="0" i="0" u="none" strike="noStrike" kern="1200" baseline="0">
+                    <a:solidFill>
+                      <a:schemeClr val="tx1">
+                        <a:lumMod val="65000"/>
+                        <a:lumOff val="35000"/>
+                      </a:schemeClr>
+                    </a:solidFill>
+                    <a:latin typeface="+mn-lt"/>
+                    <a:ea typeface="+mn-ea"/>
+                    <a:cs typeface="+mn-cs"/>
+                  </a:defRPr>
+                </a:pPr>
+                <a:r>
+                  <a:rPr lang="en-US"/>
+                  <a:t>Runtime(s)</a:t>
+                </a:r>
+              </a:p>
+            </c:rich>
+          </c:tx>
+          <c:overlay val="0"/>
+          <c:spPr>
+            <a:noFill/>
+            <a:ln>
+              <a:noFill/>
+            </a:ln>
+            <a:effectLst/>
+          </c:spPr>
+          <c:txPr>
+            <a:bodyPr rot="-5400000" spcFirstLastPara="1" vertOverflow="ellipsis" vert="horz" wrap="square" anchor="ctr" anchorCtr="1"/>
+            <a:lstStyle/>
+            <a:p>
+              <a:pPr>
+                <a:defRPr sz="1000" b="0" i="0" u="none" strike="noStrike" kern="1200" baseline="0">
+                  <a:solidFill>
+                    <a:schemeClr val="tx1">
+                      <a:lumMod val="65000"/>
+                      <a:lumOff val="35000"/>
+                    </a:schemeClr>
+                  </a:solidFill>
+                  <a:latin typeface="+mn-lt"/>
+                  <a:ea typeface="+mn-ea"/>
+                  <a:cs typeface="+mn-cs"/>
+                </a:defRPr>
+              </a:pPr>
+              <a:endParaRPr lang="en-US"/>
+            </a:p>
+          </c:txPr>
+        </c:title>
+        <c:numFmt formatCode="General" sourceLinked="1"/>
+        <c:majorTickMark val="none"/>
+        <c:minorTickMark val="none"/>
+        <c:tickLblPos val="nextTo"/>
+        <c:spPr>
+          <a:noFill/>
+          <a:ln>
+            <a:noFill/>
+          </a:ln>
+          <a:effectLst/>
+        </c:spPr>
+        <c:txPr>
+          <a:bodyPr rot="-60000000" spcFirstLastPara="1" vertOverflow="ellipsis" vert="horz" wrap="square" anchor="ctr" anchorCtr="1"/>
+          <a:lstStyle/>
+          <a:p>
+            <a:pPr>
+              <a:defRPr sz="900" b="0" i="0" u="none" strike="noStrike" kern="1200" baseline="0">
+                <a:solidFill>
+                  <a:schemeClr val="tx1">
+                    <a:lumMod val="65000"/>
+                    <a:lumOff val="35000"/>
+                  </a:schemeClr>
+                </a:solidFill>
+                <a:latin typeface="+mn-lt"/>
+                <a:ea typeface="+mn-ea"/>
+                <a:cs typeface="+mn-cs"/>
+              </a:defRPr>
+            </a:pPr>
+            <a:endParaRPr lang="en-US"/>
+          </a:p>
+        </c:txPr>
+        <c:crossAx val="1630693695"/>
+        <c:crosses val="autoZero"/>
+        <c:crossBetween val="between"/>
+      </c:valAx>
+      <c:spPr>
+        <a:noFill/>
+        <a:ln>
+          <a:noFill/>
+        </a:ln>
+        <a:effectLst/>
+      </c:spPr>
+    </c:plotArea>
+    <c:legend>
+      <c:legendPos val="b"/>
+      <c:overlay val="0"/>
+      <c:spPr>
+        <a:noFill/>
+        <a:ln>
+          <a:noFill/>
+        </a:ln>
+        <a:effectLst/>
+      </c:spPr>
+      <c:txPr>
+        <a:bodyPr rot="0" spcFirstLastPara="1" vertOverflow="ellipsis" vert="horz" wrap="square" anchor="ctr" anchorCtr="1"/>
+        <a:lstStyle/>
+        <a:p>
+          <a:pPr>
+            <a:defRPr sz="900" b="0" i="0" u="none" strike="noStrike" kern="1200" baseline="0">
+              <a:solidFill>
+                <a:schemeClr val="tx1">
+                  <a:lumMod val="65000"/>
+                  <a:lumOff val="35000"/>
+                </a:schemeClr>
+              </a:solidFill>
+              <a:latin typeface="+mn-lt"/>
+              <a:ea typeface="+mn-ea"/>
+              <a:cs typeface="+mn-cs"/>
+            </a:defRPr>
+          </a:pPr>
+          <a:endParaRPr lang="en-US"/>
+        </a:p>
+      </c:txPr>
+    </c:legend>
+    <c:plotVisOnly val="1"/>
+    <c:dispBlanksAs val="gap"/>
+    <c:extLst>
+      <c:ext xmlns:c16r3="http://schemas.microsoft.com/office/drawing/2017/03/chart" uri="{56B9EC1D-385E-4148-901F-78D8002777C0}">
+        <c16r3:dataDisplayOptions16>
+          <c16r3:dispNaAsBlank val="1"/>
+        </c16r3:dataDisplayOptions16>
+      </c:ext>
+    </c:extLst>
+    <c:showDLblsOverMax val="0"/>
+  </c:chart>
+  <c:spPr>
+    <a:solidFill>
+      <a:schemeClr val="bg1"/>
+    </a:solidFill>
+    <a:ln w="9525" cap="flat" cmpd="sng" algn="ctr">
+      <a:solidFill>
+        <a:schemeClr val="tx1">
+          <a:lumMod val="15000"/>
+          <a:lumOff val="85000"/>
+        </a:schemeClr>
+      </a:solidFill>
+      <a:round/>
+    </a:ln>
+    <a:effectLst/>
+  </c:spPr>
+  <c:txPr>
+    <a:bodyPr/>
+    <a:lstStyle/>
+    <a:p>
+      <a:pPr>
+        <a:defRPr/>
+      </a:pPr>
+      <a:endParaRPr lang="en-US"/>
+    </a:p>
+  </c:txPr>
+  <c:externalData r:id="rId3">
+    <c:autoUpdate val="0"/>
+  </c:externalData>
+</c:chartSpace>
+</file>
+
 <file path=word/charts/colors1.xml><?xml version="1.0" encoding="utf-8"?>
 <cs:colorStyle xmlns:cs="http://schemas.microsoft.com/office/drawing/2012/chartStyle" xmlns:a="http://schemas.openxmlformats.org/drawingml/2006/main" meth="cycle" id="10">
   <a:schemeClr val="accent1"/>
@@ -23274,7 +24033,563 @@
 </cs:colorStyle>
 </file>
 
+<file path=word/charts/colors2.xml><?xml version="1.0" encoding="utf-8"?>
+<cs:colorStyle xmlns:cs="http://schemas.microsoft.com/office/drawing/2012/chartStyle" xmlns:a="http://schemas.openxmlformats.org/drawingml/2006/main" meth="cycle" id="10">
+  <a:schemeClr val="accent1"/>
+  <a:schemeClr val="accent2"/>
+  <a:schemeClr val="accent3"/>
+  <a:schemeClr val="accent4"/>
+  <a:schemeClr val="accent5"/>
+  <a:schemeClr val="accent6"/>
+  <cs:variation/>
+  <cs:variation>
+    <a:lumMod val="60000"/>
+  </cs:variation>
+  <cs:variation>
+    <a:lumMod val="80000"/>
+    <a:lumOff val="20000"/>
+  </cs:variation>
+  <cs:variation>
+    <a:lumMod val="80000"/>
+  </cs:variation>
+  <cs:variation>
+    <a:lumMod val="60000"/>
+    <a:lumOff val="40000"/>
+  </cs:variation>
+  <cs:variation>
+    <a:lumMod val="50000"/>
+  </cs:variation>
+  <cs:variation>
+    <a:lumMod val="70000"/>
+    <a:lumOff val="30000"/>
+  </cs:variation>
+  <cs:variation>
+    <a:lumMod val="70000"/>
+  </cs:variation>
+  <cs:variation>
+    <a:lumMod val="50000"/>
+    <a:lumOff val="50000"/>
+  </cs:variation>
+</cs:colorStyle>
+</file>
+
 <file path=word/charts/style1.xml><?xml version="1.0" encoding="utf-8"?>
+<cs:chartStyle xmlns:cs="http://schemas.microsoft.com/office/drawing/2012/chartStyle" xmlns:a="http://schemas.openxmlformats.org/drawingml/2006/main" id="227">
+  <cs:axisTitle>
+    <cs:lnRef idx="0"/>
+    <cs:fillRef idx="0"/>
+    <cs:effectRef idx="0"/>
+    <cs:fontRef idx="minor">
+      <a:schemeClr val="tx1">
+        <a:lumMod val="65000"/>
+        <a:lumOff val="35000"/>
+      </a:schemeClr>
+    </cs:fontRef>
+    <cs:defRPr sz="1000" kern="1200"/>
+  </cs:axisTitle>
+  <cs:categoryAxis>
+    <cs:lnRef idx="0"/>
+    <cs:fillRef idx="0"/>
+    <cs:effectRef idx="0"/>
+    <cs:fontRef idx="minor">
+      <a:schemeClr val="tx1">
+        <a:lumMod val="65000"/>
+        <a:lumOff val="35000"/>
+      </a:schemeClr>
+    </cs:fontRef>
+    <cs:spPr>
+      <a:ln w="9525" cap="flat" cmpd="sng" algn="ctr">
+        <a:solidFill>
+          <a:schemeClr val="tx1">
+            <a:lumMod val="15000"/>
+            <a:lumOff val="85000"/>
+          </a:schemeClr>
+        </a:solidFill>
+        <a:round/>
+      </a:ln>
+    </cs:spPr>
+    <cs:defRPr sz="900" kern="1200"/>
+  </cs:categoryAxis>
+  <cs:chartArea mods="allowNoFillOverride allowNoLineOverride">
+    <cs:lnRef idx="0"/>
+    <cs:fillRef idx="0"/>
+    <cs:effectRef idx="0"/>
+    <cs:fontRef idx="minor">
+      <a:schemeClr val="tx1"/>
+    </cs:fontRef>
+    <cs:spPr>
+      <a:solidFill>
+        <a:schemeClr val="bg1"/>
+      </a:solidFill>
+      <a:ln w="9525" cap="flat" cmpd="sng" algn="ctr">
+        <a:solidFill>
+          <a:schemeClr val="tx1">
+            <a:lumMod val="15000"/>
+            <a:lumOff val="85000"/>
+          </a:schemeClr>
+        </a:solidFill>
+        <a:round/>
+      </a:ln>
+    </cs:spPr>
+    <cs:defRPr sz="1000" kern="1200"/>
+  </cs:chartArea>
+  <cs:dataLabel>
+    <cs:lnRef idx="0"/>
+    <cs:fillRef idx="0"/>
+    <cs:effectRef idx="0"/>
+    <cs:fontRef idx="minor">
+      <a:schemeClr val="tx1">
+        <a:lumMod val="75000"/>
+        <a:lumOff val="25000"/>
+      </a:schemeClr>
+    </cs:fontRef>
+    <cs:defRPr sz="900" kern="1200"/>
+  </cs:dataLabel>
+  <cs:dataLabelCallout>
+    <cs:lnRef idx="0"/>
+    <cs:fillRef idx="0"/>
+    <cs:effectRef idx="0"/>
+    <cs:fontRef idx="minor">
+      <a:schemeClr val="dk1">
+        <a:lumMod val="65000"/>
+        <a:lumOff val="35000"/>
+      </a:schemeClr>
+    </cs:fontRef>
+    <cs:spPr>
+      <a:solidFill>
+        <a:schemeClr val="lt1"/>
+      </a:solidFill>
+      <a:ln>
+        <a:solidFill>
+          <a:schemeClr val="dk1">
+            <a:lumMod val="25000"/>
+            <a:lumOff val="75000"/>
+          </a:schemeClr>
+        </a:solidFill>
+      </a:ln>
+    </cs:spPr>
+    <cs:defRPr sz="900" kern="1200"/>
+    <cs:bodyPr rot="0" spcFirstLastPara="1" vertOverflow="clip" horzOverflow="clip" vert="horz" wrap="square" lIns="36576" tIns="18288" rIns="36576" bIns="18288" anchor="ctr" anchorCtr="1">
+      <a:spAutoFit/>
+    </cs:bodyPr>
+  </cs:dataLabelCallout>
+  <cs:dataPoint>
+    <cs:lnRef idx="0"/>
+    <cs:fillRef idx="1">
+      <cs:styleClr val="auto"/>
+    </cs:fillRef>
+    <cs:effectRef idx="0"/>
+    <cs:fontRef idx="minor">
+      <a:schemeClr val="tx1"/>
+    </cs:fontRef>
+    <cs:spPr>
+      <a:solidFill>
+        <a:schemeClr val="phClr"/>
+      </a:solidFill>
+    </cs:spPr>
+  </cs:dataPoint>
+  <cs:dataPoint3D>
+    <cs:lnRef idx="0"/>
+    <cs:fillRef idx="1">
+      <cs:styleClr val="auto"/>
+    </cs:fillRef>
+    <cs:effectRef idx="0"/>
+    <cs:fontRef idx="minor">
+      <a:schemeClr val="tx1"/>
+    </cs:fontRef>
+    <cs:spPr>
+      <a:solidFill>
+        <a:schemeClr val="phClr"/>
+      </a:solidFill>
+    </cs:spPr>
+  </cs:dataPoint3D>
+  <cs:dataPointLine>
+    <cs:lnRef idx="0">
+      <cs:styleClr val="auto"/>
+    </cs:lnRef>
+    <cs:fillRef idx="1"/>
+    <cs:effectRef idx="0"/>
+    <cs:fontRef idx="minor">
+      <a:schemeClr val="tx1"/>
+    </cs:fontRef>
+    <cs:spPr>
+      <a:ln w="28575" cap="rnd">
+        <a:solidFill>
+          <a:schemeClr val="phClr"/>
+        </a:solidFill>
+        <a:round/>
+      </a:ln>
+    </cs:spPr>
+  </cs:dataPointLine>
+  <cs:dataPointMarker>
+    <cs:lnRef idx="0">
+      <cs:styleClr val="auto"/>
+    </cs:lnRef>
+    <cs:fillRef idx="1">
+      <cs:styleClr val="auto"/>
+    </cs:fillRef>
+    <cs:effectRef idx="0"/>
+    <cs:fontRef idx="minor">
+      <a:schemeClr val="tx1"/>
+    </cs:fontRef>
+    <cs:spPr>
+      <a:solidFill>
+        <a:schemeClr val="phClr"/>
+      </a:solidFill>
+      <a:ln w="9525">
+        <a:solidFill>
+          <a:schemeClr val="phClr"/>
+        </a:solidFill>
+      </a:ln>
+    </cs:spPr>
+  </cs:dataPointMarker>
+  <cs:dataPointMarkerLayout symbol="circle" size="5"/>
+  <cs:dataPointWireframe>
+    <cs:lnRef idx="0">
+      <cs:styleClr val="auto"/>
+    </cs:lnRef>
+    <cs:fillRef idx="1"/>
+    <cs:effectRef idx="0"/>
+    <cs:fontRef idx="minor">
+      <a:schemeClr val="tx1"/>
+    </cs:fontRef>
+    <cs:spPr>
+      <a:ln w="9525" cap="rnd">
+        <a:solidFill>
+          <a:schemeClr val="phClr"/>
+        </a:solidFill>
+        <a:round/>
+      </a:ln>
+    </cs:spPr>
+  </cs:dataPointWireframe>
+  <cs:dataTable>
+    <cs:lnRef idx="0"/>
+    <cs:fillRef idx="0"/>
+    <cs:effectRef idx="0"/>
+    <cs:fontRef idx="minor">
+      <a:schemeClr val="tx1">
+        <a:lumMod val="65000"/>
+        <a:lumOff val="35000"/>
+      </a:schemeClr>
+    </cs:fontRef>
+    <cs:spPr>
+      <a:noFill/>
+      <a:ln w="9525" cap="flat" cmpd="sng" algn="ctr">
+        <a:solidFill>
+          <a:schemeClr val="tx1">
+            <a:lumMod val="15000"/>
+            <a:lumOff val="85000"/>
+          </a:schemeClr>
+        </a:solidFill>
+        <a:round/>
+      </a:ln>
+    </cs:spPr>
+    <cs:defRPr sz="900" kern="1200"/>
+  </cs:dataTable>
+  <cs:downBar>
+    <cs:lnRef idx="0"/>
+    <cs:fillRef idx="0"/>
+    <cs:effectRef idx="0"/>
+    <cs:fontRef idx="minor">
+      <a:schemeClr val="dk1"/>
+    </cs:fontRef>
+    <cs:spPr>
+      <a:solidFill>
+        <a:schemeClr val="dk1">
+          <a:lumMod val="65000"/>
+          <a:lumOff val="35000"/>
+        </a:schemeClr>
+      </a:solidFill>
+      <a:ln w="9525">
+        <a:solidFill>
+          <a:schemeClr val="tx1">
+            <a:lumMod val="65000"/>
+            <a:lumOff val="35000"/>
+          </a:schemeClr>
+        </a:solidFill>
+      </a:ln>
+    </cs:spPr>
+  </cs:downBar>
+  <cs:dropLine>
+    <cs:lnRef idx="0"/>
+    <cs:fillRef idx="0"/>
+    <cs:effectRef idx="0"/>
+    <cs:fontRef idx="minor">
+      <a:schemeClr val="tx1"/>
+    </cs:fontRef>
+    <cs:spPr>
+      <a:ln w="9525" cap="flat" cmpd="sng" algn="ctr">
+        <a:solidFill>
+          <a:schemeClr val="tx1">
+            <a:lumMod val="35000"/>
+            <a:lumOff val="65000"/>
+          </a:schemeClr>
+        </a:solidFill>
+        <a:round/>
+      </a:ln>
+    </cs:spPr>
+  </cs:dropLine>
+  <cs:errorBar>
+    <cs:lnRef idx="0"/>
+    <cs:fillRef idx="0"/>
+    <cs:effectRef idx="0"/>
+    <cs:fontRef idx="minor">
+      <a:schemeClr val="tx1"/>
+    </cs:fontRef>
+    <cs:spPr>
+      <a:ln w="9525" cap="flat" cmpd="sng" algn="ctr">
+        <a:solidFill>
+          <a:schemeClr val="tx1">
+            <a:lumMod val="65000"/>
+            <a:lumOff val="35000"/>
+          </a:schemeClr>
+        </a:solidFill>
+        <a:round/>
+      </a:ln>
+    </cs:spPr>
+  </cs:errorBar>
+  <cs:floor>
+    <cs:lnRef idx="0"/>
+    <cs:fillRef idx="0"/>
+    <cs:effectRef idx="0"/>
+    <cs:fontRef idx="minor">
+      <a:schemeClr val="tx1"/>
+    </cs:fontRef>
+    <cs:spPr>
+      <a:noFill/>
+      <a:ln>
+        <a:noFill/>
+      </a:ln>
+    </cs:spPr>
+  </cs:floor>
+  <cs:gridlineMajor>
+    <cs:lnRef idx="0"/>
+    <cs:fillRef idx="0"/>
+    <cs:effectRef idx="0"/>
+    <cs:fontRef idx="minor">
+      <a:schemeClr val="tx1"/>
+    </cs:fontRef>
+    <cs:spPr>
+      <a:ln w="9525" cap="flat" cmpd="sng" algn="ctr">
+        <a:solidFill>
+          <a:schemeClr val="tx1">
+            <a:lumMod val="15000"/>
+            <a:lumOff val="85000"/>
+          </a:schemeClr>
+        </a:solidFill>
+        <a:round/>
+      </a:ln>
+    </cs:spPr>
+  </cs:gridlineMajor>
+  <cs:gridlineMinor>
+    <cs:lnRef idx="0"/>
+    <cs:fillRef idx="0"/>
+    <cs:effectRef idx="0"/>
+    <cs:fontRef idx="minor">
+      <a:schemeClr val="tx1"/>
+    </cs:fontRef>
+    <cs:spPr>
+      <a:ln w="9525" cap="flat" cmpd="sng" algn="ctr">
+        <a:solidFill>
+          <a:schemeClr val="tx1">
+            <a:lumMod val="5000"/>
+            <a:lumOff val="95000"/>
+          </a:schemeClr>
+        </a:solidFill>
+        <a:round/>
+      </a:ln>
+    </cs:spPr>
+  </cs:gridlineMinor>
+  <cs:hiLoLine>
+    <cs:lnRef idx="0"/>
+    <cs:fillRef idx="0"/>
+    <cs:effectRef idx="0"/>
+    <cs:fontRef idx="minor">
+      <a:schemeClr val="tx1"/>
+    </cs:fontRef>
+    <cs:spPr>
+      <a:ln w="9525" cap="flat" cmpd="sng" algn="ctr">
+        <a:solidFill>
+          <a:schemeClr val="tx1">
+            <a:lumMod val="75000"/>
+            <a:lumOff val="25000"/>
+          </a:schemeClr>
+        </a:solidFill>
+        <a:round/>
+      </a:ln>
+    </cs:spPr>
+  </cs:hiLoLine>
+  <cs:leaderLine>
+    <cs:lnRef idx="0"/>
+    <cs:fillRef idx="0"/>
+    <cs:effectRef idx="0"/>
+    <cs:fontRef idx="minor">
+      <a:schemeClr val="tx1"/>
+    </cs:fontRef>
+    <cs:spPr>
+      <a:ln w="9525" cap="flat" cmpd="sng" algn="ctr">
+        <a:solidFill>
+          <a:schemeClr val="tx1">
+            <a:lumMod val="35000"/>
+            <a:lumOff val="65000"/>
+          </a:schemeClr>
+        </a:solidFill>
+        <a:round/>
+      </a:ln>
+    </cs:spPr>
+  </cs:leaderLine>
+  <cs:legend>
+    <cs:lnRef idx="0"/>
+    <cs:fillRef idx="0"/>
+    <cs:effectRef idx="0"/>
+    <cs:fontRef idx="minor">
+      <a:schemeClr val="tx1">
+        <a:lumMod val="65000"/>
+        <a:lumOff val="35000"/>
+      </a:schemeClr>
+    </cs:fontRef>
+    <cs:defRPr sz="900" kern="1200"/>
+  </cs:legend>
+  <cs:plotArea mods="allowNoFillOverride allowNoLineOverride">
+    <cs:lnRef idx="0"/>
+    <cs:fillRef idx="0"/>
+    <cs:effectRef idx="0"/>
+    <cs:fontRef idx="minor">
+      <a:schemeClr val="tx1"/>
+    </cs:fontRef>
+  </cs:plotArea>
+  <cs:plotArea3D mods="allowNoFillOverride allowNoLineOverride">
+    <cs:lnRef idx="0"/>
+    <cs:fillRef idx="0"/>
+    <cs:effectRef idx="0"/>
+    <cs:fontRef idx="minor">
+      <a:schemeClr val="tx1"/>
+    </cs:fontRef>
+  </cs:plotArea3D>
+  <cs:seriesAxis>
+    <cs:lnRef idx="0"/>
+    <cs:fillRef idx="0"/>
+    <cs:effectRef idx="0"/>
+    <cs:fontRef idx="minor">
+      <a:schemeClr val="tx1">
+        <a:lumMod val="65000"/>
+        <a:lumOff val="35000"/>
+      </a:schemeClr>
+    </cs:fontRef>
+    <cs:defRPr sz="900" kern="1200"/>
+  </cs:seriesAxis>
+  <cs:seriesLine>
+    <cs:lnRef idx="0"/>
+    <cs:fillRef idx="0"/>
+    <cs:effectRef idx="0"/>
+    <cs:fontRef idx="minor">
+      <a:schemeClr val="tx1"/>
+    </cs:fontRef>
+    <cs:spPr>
+      <a:ln w="9525" cap="flat" cmpd="sng" algn="ctr">
+        <a:solidFill>
+          <a:schemeClr val="tx1">
+            <a:lumMod val="35000"/>
+            <a:lumOff val="65000"/>
+          </a:schemeClr>
+        </a:solidFill>
+        <a:round/>
+      </a:ln>
+    </cs:spPr>
+  </cs:seriesLine>
+  <cs:title>
+    <cs:lnRef idx="0"/>
+    <cs:fillRef idx="0"/>
+    <cs:effectRef idx="0"/>
+    <cs:fontRef idx="minor">
+      <a:schemeClr val="tx1">
+        <a:lumMod val="65000"/>
+        <a:lumOff val="35000"/>
+      </a:schemeClr>
+    </cs:fontRef>
+    <cs:defRPr sz="1400" b="0" kern="1200" spc="0" baseline="0"/>
+  </cs:title>
+  <cs:trendline>
+    <cs:lnRef idx="0">
+      <cs:styleClr val="auto"/>
+    </cs:lnRef>
+    <cs:fillRef idx="0"/>
+    <cs:effectRef idx="0"/>
+    <cs:fontRef idx="minor">
+      <a:schemeClr val="tx1"/>
+    </cs:fontRef>
+    <cs:spPr>
+      <a:ln w="19050" cap="rnd">
+        <a:solidFill>
+          <a:schemeClr val="phClr"/>
+        </a:solidFill>
+        <a:prstDash val="sysDot"/>
+      </a:ln>
+    </cs:spPr>
+  </cs:trendline>
+  <cs:trendlineLabel>
+    <cs:lnRef idx="0"/>
+    <cs:fillRef idx="0"/>
+    <cs:effectRef idx="0"/>
+    <cs:fontRef idx="minor">
+      <a:schemeClr val="tx1">
+        <a:lumMod val="65000"/>
+        <a:lumOff val="35000"/>
+      </a:schemeClr>
+    </cs:fontRef>
+    <cs:defRPr sz="900" kern="1200"/>
+  </cs:trendlineLabel>
+  <cs:upBar>
+    <cs:lnRef idx="0"/>
+    <cs:fillRef idx="0"/>
+    <cs:effectRef idx="0"/>
+    <cs:fontRef idx="minor">
+      <a:schemeClr val="dk1"/>
+    </cs:fontRef>
+    <cs:spPr>
+      <a:solidFill>
+        <a:schemeClr val="lt1"/>
+      </a:solidFill>
+      <a:ln w="9525">
+        <a:solidFill>
+          <a:schemeClr val="tx1">
+            <a:lumMod val="15000"/>
+            <a:lumOff val="85000"/>
+          </a:schemeClr>
+        </a:solidFill>
+      </a:ln>
+    </cs:spPr>
+  </cs:upBar>
+  <cs:valueAxis>
+    <cs:lnRef idx="0"/>
+    <cs:fillRef idx="0"/>
+    <cs:effectRef idx="0"/>
+    <cs:fontRef idx="minor">
+      <a:schemeClr val="tx1">
+        <a:lumMod val="65000"/>
+        <a:lumOff val="35000"/>
+      </a:schemeClr>
+    </cs:fontRef>
+    <cs:defRPr sz="900" kern="1200"/>
+  </cs:valueAxis>
+  <cs:wall>
+    <cs:lnRef idx="0"/>
+    <cs:fillRef idx="0"/>
+    <cs:effectRef idx="0"/>
+    <cs:fontRef idx="minor">
+      <a:schemeClr val="tx1"/>
+    </cs:fontRef>
+    <cs:spPr>
+      <a:noFill/>
+      <a:ln>
+        <a:noFill/>
+      </a:ln>
+    </cs:spPr>
+  </cs:wall>
+</cs:chartStyle>
+</file>
+
+<file path=word/charts/style2.xml><?xml version="1.0" encoding="utf-8"?>
 <cs:chartStyle xmlns:cs="http://schemas.microsoft.com/office/drawing/2012/chartStyle" xmlns:a="http://schemas.openxmlformats.org/drawingml/2006/main" id="227">
   <cs:axisTitle>
     <cs:lnRef idx="0"/>

</xml_diff>